<commit_message>
Connected routes to views and added Form
</commit_message>
<xml_diff>
--- a/P3.docx
+++ b/P3.docx
@@ -52,23 +52,7 @@
         </w:numPr>
       </w:pPr>
       <w:r>
-        <w:t xml:space="preserve">Use </w:t>
-      </w:r>
-      <w:proofErr w:type="spellStart"/>
-      <w:r>
-        <w:t>Lorem</w:t>
-      </w:r>
-      <w:proofErr w:type="spellEnd"/>
-      <w:r>
-        <w:t xml:space="preserve"> </w:t>
-      </w:r>
-      <w:proofErr w:type="spellStart"/>
-      <w:r>
-        <w:t>Ipsum</w:t>
-      </w:r>
-      <w:proofErr w:type="spellEnd"/>
-      <w:r>
-        <w:t xml:space="preserve"> Generator</w:t>
+        <w:t>Use Lorem Ipsum Generator</w:t>
       </w:r>
     </w:p>
     <w:p>
@@ -139,35 +123,9 @@
           <w:numId w:val="2"/>
         </w:numPr>
       </w:pPr>
-      <w:proofErr w:type="spellStart"/>
-      <w:r>
-        <w:t>Lorem</w:t>
-      </w:r>
-      <w:proofErr w:type="spellEnd"/>
-      <w:r>
-        <w:t xml:space="preserve"> </w:t>
-      </w:r>
-      <w:proofErr w:type="spellStart"/>
-      <w:r>
-        <w:t>Ipsum</w:t>
-      </w:r>
-      <w:proofErr w:type="spellEnd"/>
-      <w:r>
-        <w:t xml:space="preserve"> = </w:t>
-      </w:r>
-      <w:proofErr w:type="spellStart"/>
-      <w:r>
-        <w:t>Badcow</w:t>
-      </w:r>
-      <w:proofErr w:type="spellEnd"/>
-      <w:r>
-        <w:t>/</w:t>
-      </w:r>
-      <w:proofErr w:type="spellStart"/>
-      <w:r>
-        <w:t>lorem-ipsum</w:t>
-      </w:r>
-      <w:proofErr w:type="spellEnd"/>
+      <w:r>
+        <w:t>Lorem Ipsum = Badcow/lorem-ipsum</w:t>
+      </w:r>
     </w:p>
     <w:p>
       <w:pPr>
@@ -178,15 +136,7 @@
         </w:numPr>
       </w:pPr>
       <w:r>
-        <w:t xml:space="preserve">Random User = </w:t>
-      </w:r>
-      <w:proofErr w:type="spellStart"/>
-      <w:r>
-        <w:t>Fzaninotto</w:t>
-      </w:r>
-      <w:proofErr w:type="spellEnd"/>
-      <w:r>
-        <w:t>/faker</w:t>
+        <w:t>Random User = Fzaninotto/faker</w:t>
       </w:r>
     </w:p>
     <w:p>
@@ -221,11 +171,9 @@
           <w:numId w:val="2"/>
         </w:numPr>
       </w:pPr>
-      <w:proofErr w:type="spellStart"/>
       <w:r>
         <w:t>GitHub</w:t>
       </w:r>
-      <w:proofErr w:type="spellEnd"/>
     </w:p>
     <w:p>
       <w:pPr>
@@ -236,15 +184,7 @@
         </w:numPr>
       </w:pPr>
       <w:r>
-        <w:t xml:space="preserve">Canvas (Use </w:t>
-      </w:r>
-      <w:proofErr w:type="spellStart"/>
-      <w:r>
-        <w:t>GitHub</w:t>
-      </w:r>
-      <w:proofErr w:type="spellEnd"/>
-      <w:r>
-        <w:t xml:space="preserve"> URL for Assignment submission)</w:t>
+        <w:t>Canvas (Use GitHub URL for Assignment submission)</w:t>
       </w:r>
     </w:p>
     <w:p>
@@ -386,7 +326,7 @@
           </w:tcPr>
           <w:p>
             <w:r>
-              <w:t>POST</w:t>
+              <w:t>GET</w:t>
             </w:r>
           </w:p>
         </w:tc>
@@ -453,8 +393,10 @@
           </w:tcPr>
           <w:p>
             <w:r>
-              <w:t>POST</w:t>
-            </w:r>
+              <w:t>GET</w:t>
+            </w:r>
+            <w:bookmarkStart w:id="0" w:name="_GoBack"/>
+            <w:bookmarkEnd w:id="0"/>
           </w:p>
         </w:tc>
         <w:tc>
@@ -504,81 +446,29 @@
     <w:p/>
     <w:p/>
     <w:p>
-      <w:proofErr w:type="spellStart"/>
-      <w:r>
-        <w:t>Route</w:t>
-      </w:r>
-      <w:proofErr w:type="gramStart"/>
-      <w:r>
-        <w:t>:get</w:t>
-      </w:r>
-      <w:proofErr w:type="spellEnd"/>
-      <w:proofErr w:type="gramEnd"/>
-      <w:r>
-        <w:t>(‘/’, function() { Return ‘Developers Best Friend’; });</w:t>
-      </w:r>
-    </w:p>
-    <w:p>
-      <w:proofErr w:type="spellStart"/>
-      <w:r>
-        <w:t>Route</w:t>
-      </w:r>
-      <w:proofErr w:type="gramStart"/>
-      <w:r>
-        <w:t>:post</w:t>
-      </w:r>
-      <w:proofErr w:type="spellEnd"/>
-      <w:proofErr w:type="gramEnd"/>
-      <w:r>
-        <w:t>(‘/paragraph’, function() { Return ‘Paragraph Generator’; });</w:t>
-      </w:r>
-    </w:p>
-    <w:p>
-      <w:proofErr w:type="spellStart"/>
-      <w:r>
-        <w:t>Route</w:t>
-      </w:r>
-      <w:proofErr w:type="gramStart"/>
-      <w:r>
-        <w:t>:get</w:t>
-      </w:r>
-      <w:proofErr w:type="spellEnd"/>
-      <w:proofErr w:type="gramEnd"/>
-      <w:r>
-        <w:t>(‘/paragraph/result’, function() { Return ‘Paragraph Results’; });</w:t>
-      </w:r>
-    </w:p>
-    <w:p>
-      <w:proofErr w:type="spellStart"/>
-      <w:r>
-        <w:t>Route</w:t>
-      </w:r>
-      <w:proofErr w:type="gramStart"/>
-      <w:r>
-        <w:t>:post</w:t>
-      </w:r>
-      <w:proofErr w:type="spellEnd"/>
-      <w:proofErr w:type="gramEnd"/>
-      <w:r>
-        <w:t>(‘/user’, function() { Return ‘User Generator’; });</w:t>
-      </w:r>
-    </w:p>
-    <w:p>
-      <w:proofErr w:type="spellStart"/>
-      <w:r>
-        <w:t>Route</w:t>
-      </w:r>
-      <w:proofErr w:type="gramStart"/>
-      <w:r>
-        <w:t>:get</w:t>
-      </w:r>
-      <w:proofErr w:type="spellEnd"/>
-      <w:proofErr w:type="gramEnd"/>
-      <w:r>
-        <w:t>(‘/user/result’, function() { Return ‘User Results’; });</w:t>
-      </w:r>
-      <w:bookmarkStart w:id="0" w:name="_GoBack"/>
-      <w:bookmarkEnd w:id="0"/>
+      <w:r>
+        <w:t>Route:get(‘/’, function() { Return ‘Developers Best Friend’; });</w:t>
+      </w:r>
+    </w:p>
+    <w:p>
+      <w:r>
+        <w:t>Route:post(‘/paragraph’, function() { Return ‘Paragraph Generator’; });</w:t>
+      </w:r>
+    </w:p>
+    <w:p>
+      <w:r>
+        <w:t>Route:get(‘/paragraph/result’, function() { Return ‘Paragraph Results’; });</w:t>
+      </w:r>
+    </w:p>
+    <w:p>
+      <w:r>
+        <w:t>Route:post(‘/user’, function() { Return ‘User Generator’; });</w:t>
+      </w:r>
+    </w:p>
+    <w:p>
+      <w:r>
+        <w:t>Route:get(‘/user/result’, function() { Return ‘User Results’; });</w:t>
+      </w:r>
     </w:p>
     <w:sectPr>
       <w:pgSz w:w="12240" w:h="15840"/>

</xml_diff>